<commit_message>
Long time no push
</commit_message>
<xml_diff>
--- a/CS_3200/HW2/HW2writeup.docx
+++ b/CS_3200/HW2/HW2writeup.docx
@@ -208,6 +208,256 @@
           </wp:inline>
         </w:drawing>
       </w:r>
+    </w:p>
+    <w:p>
+      <w:pPr>
+        <w:pStyle w:val="ListParagraph"/>
+        <w:numPr>
+          <w:ilvl w:val="1"/>
+          <w:numId w:val="3"/>
+        </w:numPr>
+      </w:pPr>
+      <w:r>
+        <w:lastRenderedPageBreak/>
+        <w:t xml:space="preserve">Writing the </w:t>
+      </w:r>
+      <w:proofErr w:type="spellStart"/>
+      <w:proofErr w:type="gramStart"/>
+      <w:r>
+        <w:t>FirstDer</w:t>
+      </w:r>
+      <w:proofErr w:type="spellEnd"/>
+      <w:r>
+        <w:t>(</w:t>
+      </w:r>
+      <w:proofErr w:type="gramEnd"/>
+      <w:r>
+        <w:t xml:space="preserve">) function in </w:t>
+      </w:r>
+      <w:proofErr w:type="spellStart"/>
+      <w:r>
+        <w:t>Matlab</w:t>
+      </w:r>
+      <w:proofErr w:type="spellEnd"/>
+      <w:r>
+        <w:t xml:space="preserve">, I wrote it as specified in the assignment. Taking two inputs x and y, I iterated through these valid values up to three points. With these grabbed points I calculated LaGrange values and calculated three outputs at a time. In </w:t>
+      </w:r>
+      <w:proofErr w:type="spellStart"/>
+      <w:r>
+        <w:t>DriverDer.m</w:t>
+      </w:r>
+      <w:proofErr w:type="spellEnd"/>
+      <w:r>
+        <w:t xml:space="preserve"> I did a similar thing. Getting y values for the anonymous function in a for loop, I used these values to approx. derivatives by calling </w:t>
+      </w:r>
+      <w:proofErr w:type="spellStart"/>
+      <w:r>
+        <w:t>FirstDer</w:t>
+      </w:r>
+      <w:proofErr w:type="spellEnd"/>
+      <w:r>
+        <w:t xml:space="preserve"> function. Then in another loop I calculated all the actual derivatives, and found the error between approximations and actual derivative values. Below is some snippets of my code from </w:t>
+      </w:r>
+      <w:proofErr w:type="spellStart"/>
+      <w:proofErr w:type="gramStart"/>
+      <w:r>
+        <w:t>FirstDer</w:t>
+      </w:r>
+      <w:proofErr w:type="spellEnd"/>
+      <w:r>
+        <w:t>(</w:t>
+      </w:r>
+      <w:proofErr w:type="gramEnd"/>
+      <w:r>
+        <w:t xml:space="preserve">) and </w:t>
+      </w:r>
+      <w:proofErr w:type="spellStart"/>
+      <w:r>
+        <w:t>DriverDer</w:t>
+      </w:r>
+      <w:proofErr w:type="spellEnd"/>
+      <w:r>
+        <w:t xml:space="preserve">. </w:t>
+      </w:r>
+    </w:p>
+    <w:p>
+      <w:pPr>
+        <w:pStyle w:val="ListParagraph"/>
+        <w:ind w:left="1440"/>
+      </w:pPr>
+    </w:p>
+    <w:p>
+      <w:pPr>
+        <w:pStyle w:val="ListParagraph"/>
+        <w:ind w:left="1440"/>
+      </w:pPr>
+      <w:r>
+        <w:rPr>
+          <w:noProof/>
+        </w:rPr>
+        <w:drawing>
+          <wp:inline distT="0" distB="0" distL="0" distR="0" wp14:anchorId="4E584000" wp14:editId="1C2B06FA">
+            <wp:extent cx="4632267" cy="4067175"/>
+            <wp:effectExtent l="0" t="0" r="0" b="0"/>
+            <wp:docPr id="7" name="Picture 7"/>
+            <wp:cNvGraphicFramePr>
+              <a:graphicFrameLocks xmlns:a="http://schemas.openxmlformats.org/drawingml/2006/main" noChangeAspect="1"/>
+            </wp:cNvGraphicFramePr>
+            <a:graphic xmlns:a="http://schemas.openxmlformats.org/drawingml/2006/main">
+              <a:graphicData uri="http://schemas.openxmlformats.org/drawingml/2006/picture">
+                <pic:pic xmlns:pic="http://schemas.openxmlformats.org/drawingml/2006/picture">
+                  <pic:nvPicPr>
+                    <pic:cNvPr id="1" name=""/>
+                    <pic:cNvPicPr/>
+                  </pic:nvPicPr>
+                  <pic:blipFill>
+                    <a:blip r:embed="rId8"/>
+                    <a:stretch>
+                      <a:fillRect/>
+                    </a:stretch>
+                  </pic:blipFill>
+                  <pic:spPr>
+                    <a:xfrm>
+                      <a:off x="0" y="0"/>
+                      <a:ext cx="4648605" cy="4081520"/>
+                    </a:xfrm>
+                    <a:prstGeom prst="rect">
+                      <a:avLst/>
+                    </a:prstGeom>
+                  </pic:spPr>
+                </pic:pic>
+              </a:graphicData>
+            </a:graphic>
+          </wp:inline>
+        </w:drawing>
+      </w:r>
+    </w:p>
+    <w:p>
+      <w:pPr>
+        <w:pStyle w:val="ListParagraph"/>
+        <w:ind w:left="1440"/>
+      </w:pPr>
+      <w:r>
+        <w:rPr>
+          <w:noProof/>
+        </w:rPr>
+        <w:lastRenderedPageBreak/>
+        <w:drawing>
+          <wp:inline distT="0" distB="0" distL="0" distR="0" wp14:anchorId="097CDF77" wp14:editId="2AC03039">
+            <wp:extent cx="4723742" cy="3390900"/>
+            <wp:effectExtent l="0" t="0" r="1270" b="0"/>
+            <wp:docPr id="8" name="Picture 8"/>
+            <wp:cNvGraphicFramePr>
+              <a:graphicFrameLocks xmlns:a="http://schemas.openxmlformats.org/drawingml/2006/main" noChangeAspect="1"/>
+            </wp:cNvGraphicFramePr>
+            <a:graphic xmlns:a="http://schemas.openxmlformats.org/drawingml/2006/main">
+              <a:graphicData uri="http://schemas.openxmlformats.org/drawingml/2006/picture">
+                <pic:pic xmlns:pic="http://schemas.openxmlformats.org/drawingml/2006/picture">
+                  <pic:nvPicPr>
+                    <pic:cNvPr id="1" name=""/>
+                    <pic:cNvPicPr/>
+                  </pic:nvPicPr>
+                  <pic:blipFill>
+                    <a:blip r:embed="rId9"/>
+                    <a:stretch>
+                      <a:fillRect/>
+                    </a:stretch>
+                  </pic:blipFill>
+                  <pic:spPr>
+                    <a:xfrm>
+                      <a:off x="0" y="0"/>
+                      <a:ext cx="4735697" cy="3399481"/>
+                    </a:xfrm>
+                    <a:prstGeom prst="rect">
+                      <a:avLst/>
+                    </a:prstGeom>
+                  </pic:spPr>
+                </pic:pic>
+              </a:graphicData>
+            </a:graphic>
+          </wp:inline>
+        </w:drawing>
+      </w:r>
+    </w:p>
+    <w:p>
+      <w:pPr>
+        <w:pStyle w:val="ListParagraph"/>
+        <w:numPr>
+          <w:ilvl w:val="1"/>
+          <w:numId w:val="3"/>
+        </w:numPr>
+      </w:pPr>
+      <w:r>
+        <w:t>Plotting the relative error, this did increase as the number of points increased. Matching my derivation from part b.</w:t>
+      </w:r>
+    </w:p>
+    <w:p>
+      <w:pPr>
+        <w:pStyle w:val="ListParagraph"/>
+        <w:ind w:left="1440"/>
+      </w:pPr>
+      <w:r>
+        <w:rPr>
+          <w:noProof/>
+        </w:rPr>
+        <w:drawing>
+          <wp:inline distT="0" distB="0" distL="0" distR="0" wp14:anchorId="1F60FC18" wp14:editId="66B3D725">
+            <wp:extent cx="4591050" cy="3705225"/>
+            <wp:effectExtent l="0" t="0" r="0" b="9525"/>
+            <wp:docPr id="9" name="Picture 9"/>
+            <wp:cNvGraphicFramePr>
+              <a:graphicFrameLocks xmlns:a="http://schemas.openxmlformats.org/drawingml/2006/main" noChangeAspect="1"/>
+            </wp:cNvGraphicFramePr>
+            <a:graphic xmlns:a="http://schemas.openxmlformats.org/drawingml/2006/main">
+              <a:graphicData uri="http://schemas.openxmlformats.org/drawingml/2006/picture">
+                <pic:pic xmlns:pic="http://schemas.openxmlformats.org/drawingml/2006/picture">
+                  <pic:nvPicPr>
+                    <pic:cNvPr id="1" name=""/>
+                    <pic:cNvPicPr/>
+                  </pic:nvPicPr>
+                  <pic:blipFill>
+                    <a:blip r:embed="rId10"/>
+                    <a:stretch>
+                      <a:fillRect/>
+                    </a:stretch>
+                  </pic:blipFill>
+                  <pic:spPr>
+                    <a:xfrm>
+                      <a:off x="0" y="0"/>
+                      <a:ext cx="4591050" cy="3705225"/>
+                    </a:xfrm>
+                    <a:prstGeom prst="rect">
+                      <a:avLst/>
+                    </a:prstGeom>
+                  </pic:spPr>
+                </pic:pic>
+              </a:graphicData>
+            </a:graphic>
+          </wp:inline>
+        </w:drawing>
+      </w:r>
+    </w:p>
+    <w:p>
+      <w:pPr>
+        <w:pStyle w:val="ListParagraph"/>
+        <w:ind w:left="1440"/>
+      </w:pPr>
+      <w:r>
+        <w:t xml:space="preserve">The x axis here is the x values for </w:t>
+      </w:r>
+      <w:proofErr w:type="spellStart"/>
+      <w:proofErr w:type="gramStart"/>
+      <w:r>
+        <w:t>FirstDer</w:t>
+      </w:r>
+      <w:proofErr w:type="spellEnd"/>
+      <w:r>
+        <w:t>(</w:t>
+      </w:r>
+      <w:proofErr w:type="gramEnd"/>
+      <w:r>
+        <w:t>). The y axis is the error of approximation.</w:t>
+      </w:r>
       <w:bookmarkStart w:id="0" w:name="_GoBack"/>
       <w:bookmarkEnd w:id="0"/>
     </w:p>
@@ -220,7 +470,6 @@
         </w:numPr>
       </w:pPr>
       <w:r>
-        <w:lastRenderedPageBreak/>
         <w:t>Problem 2 Quadrature</w:t>
       </w:r>
     </w:p>
@@ -233,7 +482,11 @@
         </w:numPr>
       </w:pPr>
       <w:r>
-        <w:t xml:space="preserve">I generated an approx. for the function -x^2 + 1 after declaring the function f(x) I set x0, x1, and x2 as values within the integral. These were sort of given in assignment specification, I chose the range -10 to 10 for my integral. </w:t>
+        <w:t xml:space="preserve">I generated an approx. for the function -x^2 + 1 after declaring the function f(x) I set x0, x1, and x2 as values within the integral. These were sort of given in assignment </w:t>
+      </w:r>
+      <w:r>
+        <w:lastRenderedPageBreak/>
+        <w:t xml:space="preserve">specification, I chose the range -10 to 10 for my integral. </w:t>
       </w:r>
       <w:r>
         <w:t>LaGrange formulas were setup with LaGrange values x0, x1, and x2.</w:t>
@@ -264,7 +517,7 @@
                     <pic:cNvPicPr/>
                   </pic:nvPicPr>
                   <pic:blipFill>
-                    <a:blip r:embed="rId8"/>
+                    <a:blip r:embed="rId11"/>
                     <a:stretch>
                       <a:fillRect/>
                     </a:stretch>
@@ -319,7 +572,7 @@
                     <pic:cNvPicPr/>
                   </pic:nvPicPr>
                   <pic:blipFill>
-                    <a:blip r:embed="rId9"/>
+                    <a:blip r:embed="rId12"/>
                     <a:stretch>
                       <a:fillRect/>
                     </a:stretch>
@@ -386,7 +639,7 @@
                     <pic:cNvPicPr/>
                   </pic:nvPicPr>
                   <pic:blipFill>
-                    <a:blip r:embed="rId10"/>
+                    <a:blip r:embed="rId13"/>
                     <a:stretch>
                       <a:fillRect/>
                     </a:stretch>

</xml_diff>